<commit_message>
Updated assignent numbers to use HA
</commit_message>
<xml_diff>
--- a/docs/materials/01-HardwareAbstractions/HA1-A-Abstractions.docx
+++ b/docs/materials/01-HardwareAbstractions/HA1-A-Abstractions.docx
@@ -61,7 +61,17 @@
           <w:sz w:val="28"/>
           <w:szCs w:val="28"/>
         </w:rPr>
-        <w:t xml:space="preserve">01 – </w:t>
+        <w:t>HA</w:t>
+      </w:r>
+      <w:r>
+        <w:rPr>
+          <w:rFonts w:cstheme="minorHAnsi"/>
+          <w:b/>
+          <w:bCs/>
+          <w:sz w:val="28"/>
+          <w:szCs w:val="28"/>
+        </w:rPr>
+        <w:t xml:space="preserve">1 – </w:t>
       </w:r>
       <w:r>
         <w:rPr>
@@ -308,13 +318,8 @@
       <w:r>
         <w:t xml:space="preserve">However, </w:t>
       </w:r>
-      <w:proofErr w:type="gramStart"/>
-      <w:r>
-        <w:t>If</w:t>
-      </w:r>
-      <w:proofErr w:type="gramEnd"/>
-      <w:r>
-        <w:t xml:space="preserve"> you are </w:t>
+      <w:r>
+        <w:t xml:space="preserve">If you are </w:t>
       </w:r>
       <w:r>
         <w:rPr>
@@ -378,15 +383,7 @@
         <w:t xml:space="preserve">It is not required viewing, but if </w:t>
       </w:r>
       <w:r>
-        <w:t xml:space="preserve">as you progress through these </w:t>
-      </w:r>
-      <w:proofErr w:type="gramStart"/>
-      <w:r>
-        <w:t>activities</w:t>
-      </w:r>
-      <w:proofErr w:type="gramEnd"/>
-      <w:r>
-        <w:t xml:space="preserve"> </w:t>
+        <w:t xml:space="preserve">as you progress through these activities </w:t>
       </w:r>
       <w:r>
         <w:t>you</w:t>
@@ -679,15 +676,7 @@
     <w:p/>
     <w:p>
       <w:r>
-        <w:t xml:space="preserve">In class we looked at an example </w:t>
-      </w:r>
-      <w:proofErr w:type="gramStart"/>
-      <w:r>
-        <w:t>where</w:t>
-      </w:r>
-      <w:proofErr w:type="gramEnd"/>
-      <w:r>
-        <w:t xml:space="preserve"> thinking simply of an </w:t>
+        <w:t xml:space="preserve">In class we looked at an example where thinking simply of an </w:t>
       </w:r>
       <w:r>
         <w:rPr>
@@ -705,15 +694,7 @@
         <w:t>int</w:t>
       </w:r>
       <w:r>
-        <w:t xml:space="preserve"> is an integer number.  Based just on that abstraction, if we continually add 1 to the variable it should have simply continued to increase </w:t>
-      </w:r>
-      <w:proofErr w:type="gramStart"/>
-      <w:r>
-        <w:t>forever</w:t>
-      </w:r>
-      <w:proofErr w:type="gramEnd"/>
-      <w:r>
-        <w:t xml:space="preserve"> and the loop should never end.  But we saw that it did end. </w:t>
+        <w:t xml:space="preserve"> is an integer number.  Based just on that abstraction, if we continually add 1 to the variable it should have simply continued to increase forever and the loop should never end.  But we saw that it did end. </w:t>
       </w:r>
       <w:r>
         <w:t xml:space="preserve">So somehow repeatedly adding 1 to a positive value eventually made it negative – “bizarre!” </w:t>
@@ -993,15 +974,7 @@
       </w:r>
       <w:proofErr w:type="spellEnd"/>
       <w:r>
-        <w:t xml:space="preserve"> </w:t>
-      </w:r>
-      <w:proofErr w:type="gramStart"/>
-      <w:r>
-        <w:t>in order to</w:t>
-      </w:r>
-      <w:proofErr w:type="gramEnd"/>
-      <w:r>
-        <w:t xml:space="preserve"> see </w:t>
+        <w:t xml:space="preserve"> in order to see </w:t>
       </w:r>
       <w:r>
         <w:t>the</w:t>
@@ -1016,15 +989,7 @@
         <w:t xml:space="preserve">? </w:t>
       </w:r>
       <w:r>
-        <w:t xml:space="preserve">Briefly explain how </w:t>
-      </w:r>
-      <w:proofErr w:type="gramStart"/>
-      <w:r>
-        <w:t>do you know</w:t>
-      </w:r>
-      <w:proofErr w:type="gramEnd"/>
-      <w:r>
-        <w:t xml:space="preserve"> that.</w:t>
+        <w:t>Briefly explain how do you know that.</w:t>
       </w:r>
     </w:p>
     <w:p>
@@ -1402,15 +1367,7 @@
       </w:r>
       <w:proofErr w:type="spellEnd"/>
       <w:r>
-        <w:t xml:space="preserve"> was </w:t>
-      </w:r>
-      <w:proofErr w:type="gramStart"/>
-      <w:r>
-        <w:t>actually a</w:t>
-      </w:r>
-      <w:proofErr w:type="gramEnd"/>
-      <w:r>
-        <w:t xml:space="preserve"> perfect abstraction for an integer.</w:t>
+        <w:t xml:space="preserve"> was actually a perfect abstraction for an integer.</w:t>
       </w:r>
     </w:p>
     <w:p>
@@ -1630,15 +1587,7 @@
         <w:t>g</w:t>
       </w:r>
       <w:r>
-        <w:t xml:space="preserve"> be?  Include at least one decimal place in your answer (</w:t>
-      </w:r>
-      <w:proofErr w:type="gramStart"/>
-      <w:r>
-        <w:t>i.e.</w:t>
-      </w:r>
-      <w:proofErr w:type="gramEnd"/>
-      <w:r>
-        <w:t xml:space="preserve"> </w:t>
+        <w:t xml:space="preserve"> be?  Include at least one decimal place in your answer (i.e. </w:t>
       </w:r>
       <w:r>
         <w:rPr>
@@ -1756,15 +1705,7 @@
         <w:t xml:space="preserve">.  </w:t>
       </w:r>
       <w:r>
-        <w:t xml:space="preserve">Recall that a </w:t>
-      </w:r>
-      <w:proofErr w:type="gramStart"/>
-      <w:r>
-        <w:t>type</w:t>
-      </w:r>
-      <w:proofErr w:type="gramEnd"/>
-      <w:r>
-        <w:t xml:space="preserve"> cast from a </w:t>
+        <w:t xml:space="preserve">Recall that a type cast from a </w:t>
       </w:r>
       <w:r>
         <w:rPr>
@@ -2024,15 +1965,7 @@
         <w:t xml:space="preserve">. </w:t>
       </w:r>
       <w:r>
-        <w:t xml:space="preserve"> </w:t>
-      </w:r>
-      <w:proofErr w:type="gramStart"/>
-      <w:r>
-        <w:t>So</w:t>
-      </w:r>
-      <w:proofErr w:type="gramEnd"/>
-      <w:r>
-        <w:t xml:space="preserve"> </w:t>
+        <w:t xml:space="preserve"> So </w:t>
       </w:r>
       <w:r>
         <w:rPr>
@@ -2315,13 +2248,8 @@
       <w:r>
         <w:t xml:space="preserve"> to learn about the lower levels of detail (</w:t>
       </w:r>
-      <w:proofErr w:type="gramStart"/>
-      <w:r>
-        <w:t>i.e.</w:t>
-      </w:r>
-      <w:proofErr w:type="gramEnd"/>
-      <w:r>
-        <w:t xml:space="preserve"> </w:t>
+      <w:r>
+        <w:t xml:space="preserve">i.e. </w:t>
       </w:r>
       <w:r>
         <w:t>the hidden stuff) that underlie</w:t>
@@ -2751,7 +2679,6 @@
       <w:r>
         <w:t xml:space="preserve">to </w:t>
       </w:r>
-      <w:proofErr w:type="gramStart"/>
       <w:r>
         <w:t>make you</w:t>
       </w:r>
@@ -2759,11 +2686,7 @@
         <w:t>r</w:t>
       </w:r>
       <w:r>
-        <w:t xml:space="preserve"> homework</w:t>
-      </w:r>
-      <w:proofErr w:type="gramEnd"/>
-      <w:r>
-        <w:t xml:space="preserve"> easier to read and grade.</w:t>
+        <w:t xml:space="preserve"> homework easier to read and grade.</w:t>
       </w:r>
     </w:p>
     <w:p>

</xml_diff>